<commit_message>
Edited my name in minutes
</commit_message>
<xml_diff>
--- a/minutes/minutes-1-17-09-2019.docx
+++ b/minutes/minutes-1-17-09-2019.docx
@@ -325,7 +325,25 @@
                 <w:sz w:val="22"/>
                 <w:szCs w:val="22"/>
               </w:rPr>
-              <w:t>Lim Jie Min</w:t>
+              <w:t xml:space="preserve">Lim </w:t>
+            </w:r>
+            <w:proofErr w:type="spellStart"/>
+            <w:r>
+              <w:rPr>
+                <w:rFonts w:ascii="Calibri" w:hAnsi="Calibri"/>
+                <w:sz w:val="22"/>
+                <w:szCs w:val="22"/>
+              </w:rPr>
+              <w:t>Jie</w:t>
+            </w:r>
+            <w:proofErr w:type="spellEnd"/>
+            <w:r>
+              <w:rPr>
+                <w:rFonts w:ascii="Calibri" w:hAnsi="Calibri"/>
+                <w:sz w:val="22"/>
+                <w:szCs w:val="22"/>
+              </w:rPr>
+              <w:t xml:space="preserve"> Min</w:t>
             </w:r>
           </w:p>
           <w:p>
@@ -361,7 +379,17 @@
                 <w:sz w:val="22"/>
                 <w:szCs w:val="22"/>
               </w:rPr>
-              <w:t>Ku Seoung Lim</w:t>
+              <w:t>Ku Seoung</w:t>
+            </w:r>
+            <w:bookmarkStart w:id="0" w:name="_GoBack"/>
+            <w:bookmarkEnd w:id="0"/>
+            <w:r>
+              <w:rPr>
+                <w:rFonts w:ascii="Calibri" w:hAnsi="Calibri"/>
+                <w:sz w:val="22"/>
+                <w:szCs w:val="22"/>
+              </w:rPr>
+              <w:t>Lim</w:t>
             </w:r>
           </w:p>
           <w:p>
@@ -373,14 +401,70 @@
                 <w:szCs w:val="22"/>
               </w:rPr>
             </w:pPr>
-            <w:r>
-              <w:rPr>
-                <w:rFonts w:ascii="Calibri" w:hAnsi="Calibri"/>
-                <w:sz w:val="22"/>
-                <w:szCs w:val="22"/>
-              </w:rPr>
-              <w:t>Hilya Syazwani Binte Mohamed Yusoff</w:t>
-            </w:r>
+            <w:proofErr w:type="spellStart"/>
+            <w:r>
+              <w:rPr>
+                <w:rFonts w:ascii="Calibri" w:hAnsi="Calibri"/>
+                <w:sz w:val="22"/>
+                <w:szCs w:val="22"/>
+              </w:rPr>
+              <w:t>Hilya</w:t>
+            </w:r>
+            <w:proofErr w:type="spellEnd"/>
+            <w:r>
+              <w:rPr>
+                <w:rFonts w:ascii="Calibri" w:hAnsi="Calibri"/>
+                <w:sz w:val="22"/>
+                <w:szCs w:val="22"/>
+              </w:rPr>
+              <w:t xml:space="preserve"> </w:t>
+            </w:r>
+            <w:proofErr w:type="spellStart"/>
+            <w:r>
+              <w:rPr>
+                <w:rFonts w:ascii="Calibri" w:hAnsi="Calibri"/>
+                <w:sz w:val="22"/>
+                <w:szCs w:val="22"/>
+              </w:rPr>
+              <w:t>Syazwani</w:t>
+            </w:r>
+            <w:proofErr w:type="spellEnd"/>
+            <w:r>
+              <w:rPr>
+                <w:rFonts w:ascii="Calibri" w:hAnsi="Calibri"/>
+                <w:sz w:val="22"/>
+                <w:szCs w:val="22"/>
+              </w:rPr>
+              <w:t xml:space="preserve"> </w:t>
+            </w:r>
+            <w:proofErr w:type="spellStart"/>
+            <w:r>
+              <w:rPr>
+                <w:rFonts w:ascii="Calibri" w:hAnsi="Calibri"/>
+                <w:sz w:val="22"/>
+                <w:szCs w:val="22"/>
+              </w:rPr>
+              <w:t>Binte</w:t>
+            </w:r>
+            <w:proofErr w:type="spellEnd"/>
+            <w:r>
+              <w:rPr>
+                <w:rFonts w:ascii="Calibri" w:hAnsi="Calibri"/>
+                <w:sz w:val="22"/>
+                <w:szCs w:val="22"/>
+              </w:rPr>
+              <w:t xml:space="preserve"> Mohamed </w:t>
+            </w:r>
+            <w:proofErr w:type="spellStart"/>
+            <w:r>
+              <w:rPr>
+                <w:rFonts w:ascii="Calibri" w:hAnsi="Calibri"/>
+                <w:sz w:val="22"/>
+                <w:szCs w:val="22"/>
+              </w:rPr>
+              <w:t>Yusoff</w:t>
+            </w:r>
+            <w:proofErr w:type="spellEnd"/>
           </w:p>
         </w:tc>
       </w:tr>
@@ -922,6 +1006,14 @@
         </w:rPr>
         <w:t xml:space="preserve"> pm. These minutes will be circulated and adopted if there are no amendments reported in the next three days.</w:t>
       </w:r>
+      <w:r>
+        <w:rPr>
+          <w:rFonts w:ascii="Calibri" w:hAnsi="Calibri" w:cs="Arial"/>
+          <w:sz w:val="22"/>
+          <w:szCs w:val="22"/>
+        </w:rPr>
+        <w:t xml:space="preserve"> </w:t>
+      </w:r>
     </w:p>
     <w:p>
       <w:pPr>
@@ -991,8 +1083,6 @@
         </w:rPr>
         <w:t>Vetted and edited by,</w:t>
       </w:r>
-      <w:bookmarkStart w:id="0" w:name="_GoBack"/>
-      <w:bookmarkEnd w:id="0"/>
     </w:p>
     <w:p>
       <w:pPr>
@@ -1009,7 +1099,25 @@
           <w:sz w:val="22"/>
           <w:szCs w:val="22"/>
         </w:rPr>
-        <w:t>Lim Jie Min</w:t>
+        <w:t xml:space="preserve">Lim </w:t>
+      </w:r>
+      <w:proofErr w:type="spellStart"/>
+      <w:r>
+        <w:rPr>
+          <w:rFonts w:ascii="Calibri" w:hAnsi="Calibri"/>
+          <w:sz w:val="22"/>
+          <w:szCs w:val="22"/>
+        </w:rPr>
+        <w:t>Jie</w:t>
+      </w:r>
+      <w:proofErr w:type="spellEnd"/>
+      <w:r>
+        <w:rPr>
+          <w:rFonts w:ascii="Calibri" w:hAnsi="Calibri"/>
+          <w:sz w:val="22"/>
+          <w:szCs w:val="22"/>
+        </w:rPr>
+        <w:t xml:space="preserve"> Min</w:t>
       </w:r>
     </w:p>
     <w:p/>
@@ -1036,7 +1144,7 @@
     </w:rPrDefault>
     <w:pPrDefault/>
   </w:docDefaults>
-  <w:latentStyles w:defLockedState="0" w:defUIPriority="99" w:defSemiHidden="0" w:defUnhideWhenUsed="0" w:defQFormat="0" w:count="377">
+  <w:latentStyles w:defLockedState="0" w:defUIPriority="99" w:defSemiHidden="0" w:defUnhideWhenUsed="0" w:defQFormat="0" w:count="375">
     <w:lsdException w:name="Normal" w:uiPriority="0" w:qFormat="1"/>
     <w:lsdException w:name="heading 1" w:uiPriority="9" w:qFormat="1"/>
     <w:lsdException w:name="heading 2" w:semiHidden="1" w:uiPriority="9" w:unhideWhenUsed="1" w:qFormat="1"/>
@@ -1403,8 +1511,6 @@
     <w:lsdException w:name="Smart Hyperlink" w:semiHidden="1" w:unhideWhenUsed="1"/>
     <w:lsdException w:name="Hashtag" w:semiHidden="1" w:unhideWhenUsed="1"/>
     <w:lsdException w:name="Unresolved Mention" w:semiHidden="1" w:unhideWhenUsed="1"/>
-    <w:lsdException w:name="Smart Link" w:semiHidden="1" w:unhideWhenUsed="1"/>
-    <w:lsdException w:name="Smart Link Error" w:semiHidden="1" w:unhideWhenUsed="1"/>
   </w:latentStyles>
   <w:style w:type="paragraph" w:default="1" w:styleId="Normal">
     <w:name w:val="Normal"/>

</xml_diff>